<commit_message>
Contuned front end documentation
</commit_message>
<xml_diff>
--- a/Documentations/Frontend docs raw.docx
+++ b/Documentations/Frontend docs raw.docx
@@ -1647,6 +1647,14 @@
         </w:rPr>
         <w:t xml:space="preserve"> hívás segítségével folytatódik a regisztrációs folyamat.</w:t>
       </w:r>
+      <w:r>
+        <w:rPr>
+          <w:rFonts w:ascii="Arial" w:hAnsi="Arial" w:cs="Arial"/>
+          <w:sz w:val="24"/>
+          <w:szCs w:val="24"/>
+        </w:rPr>
+        <w:t xml:space="preserve"> Egy felugró ablak jelzi, hogy a link mellyel az Account aktiválható a megadott emailre lesz elküldve.</w:t>
+      </w:r>
     </w:p>
     <w:p>
       <w:pPr>
@@ -1664,6 +1672,67 @@
         </w:rPr>
         <w:t>Az emailben elküldött link által való fiók aktiválását követően, a fiók adatbázisban való tárolása megtörténik.</w:t>
       </w:r>
+      <w:r>
+        <w:rPr>
+          <w:rFonts w:ascii="Arial" w:hAnsi="Arial" w:cs="Arial"/>
+          <w:sz w:val="24"/>
+          <w:szCs w:val="24"/>
+        </w:rPr>
+        <w:t xml:space="preserve"> Ez úgy valósul meg, hogy az emailben elküldött link, betöltésekor a frontend az URL-ből kinyeri az aktiváláshoz szükséges </w:t>
+      </w:r>
+      <w:proofErr w:type="spellStart"/>
+      <w:r>
+        <w:rPr>
+          <w:rFonts w:ascii="Arial" w:hAnsi="Arial" w:cs="Arial"/>
+          <w:sz w:val="24"/>
+          <w:szCs w:val="24"/>
+        </w:rPr>
+        <w:t>tokent</w:t>
+      </w:r>
+      <w:proofErr w:type="spellEnd"/>
+      <w:r>
+        <w:rPr>
+          <w:rFonts w:ascii="Arial" w:hAnsi="Arial" w:cs="Arial"/>
+          <w:sz w:val="24"/>
+          <w:szCs w:val="24"/>
+        </w:rPr>
+        <w:t>, melyet felhasználva egy API hívást követően az adatbázisban az account aktiválásra kerül.</w:t>
+      </w:r>
+    </w:p>
+    <w:p>
+      <w:pPr>
+        <w:rPr>
+          <w:rFonts w:ascii="Arial" w:hAnsi="Arial" w:cs="Arial"/>
+          <w:sz w:val="24"/>
+          <w:szCs w:val="24"/>
+        </w:rPr>
+      </w:pPr>
+      <w:r>
+        <w:rPr>
+          <w:rFonts w:ascii="Arial" w:hAnsi="Arial" w:cs="Arial"/>
+          <w:sz w:val="24"/>
+          <w:szCs w:val="24"/>
+        </w:rPr>
+        <w:t xml:space="preserve">Ha ez sikerült egy új felugró ablak tájékoztatja a felhasználót a művelet sikerességéről vagy az esetleges hibákról, majd átirányítja a </w:t>
+      </w:r>
+      <w:proofErr w:type="spellStart"/>
+      <w:r>
+        <w:rPr>
+          <w:rFonts w:ascii="Arial" w:hAnsi="Arial" w:cs="Arial"/>
+          <w:sz w:val="24"/>
+          <w:szCs w:val="24"/>
+        </w:rPr>
+        <w:t>főoldalra</w:t>
+      </w:r>
+      <w:proofErr w:type="spellEnd"/>
+      <w:r>
+        <w:rPr>
+          <w:rFonts w:ascii="Arial" w:hAnsi="Arial" w:cs="Arial"/>
+          <w:sz w:val="24"/>
+          <w:szCs w:val="24"/>
+        </w:rPr>
+        <w:t>.</w:t>
+      </w:r>
     </w:p>
     <w:p>
       <w:pPr>
@@ -1816,17 +1885,166 @@
           <w:szCs w:val="24"/>
         </w:rPr>
       </w:pPr>
-    </w:p>
-    <w:p>
-      <w:pPr>
-        <w:rPr>
-          <w:rFonts w:ascii="Arial" w:hAnsi="Arial" w:cs="Arial"/>
-          <w:sz w:val="24"/>
-          <w:szCs w:val="24"/>
-        </w:rPr>
-      </w:pPr>
+      <w:r>
+        <w:rPr>
+          <w:rFonts w:ascii="Arial" w:hAnsi="Arial" w:cs="Arial"/>
+          <w:sz w:val="24"/>
+          <w:szCs w:val="24"/>
+        </w:rPr>
+        <w:t xml:space="preserve">Ilyen tartalmak többek között, a </w:t>
+      </w:r>
+      <w:proofErr w:type="spellStart"/>
+      <w:r>
+        <w:rPr>
+          <w:rFonts w:ascii="Arial" w:hAnsi="Arial" w:cs="Arial"/>
+          <w:sz w:val="24"/>
+          <w:szCs w:val="24"/>
+        </w:rPr>
+        <w:t>navbar</w:t>
+      </w:r>
+      <w:proofErr w:type="spellEnd"/>
+      <w:r>
+        <w:rPr>
+          <w:rFonts w:ascii="Arial" w:hAnsi="Arial" w:cs="Arial"/>
+          <w:sz w:val="24"/>
+          <w:szCs w:val="24"/>
+        </w:rPr>
+        <w:t xml:space="preserve"> tartalma, és hozzáférés egyes </w:t>
+      </w:r>
+      <w:proofErr w:type="spellStart"/>
+      <w:r>
+        <w:rPr>
+          <w:rFonts w:ascii="Arial" w:hAnsi="Arial" w:cs="Arial"/>
+          <w:sz w:val="24"/>
+          <w:szCs w:val="24"/>
+        </w:rPr>
+        <w:t>pagek-hez</w:t>
+      </w:r>
+      <w:proofErr w:type="spellEnd"/>
+      <w:r>
+        <w:rPr>
+          <w:rFonts w:ascii="Arial" w:hAnsi="Arial" w:cs="Arial"/>
+          <w:sz w:val="24"/>
+          <w:szCs w:val="24"/>
+        </w:rPr>
+        <w:t>.</w:t>
+      </w:r>
+    </w:p>
+    <w:p>
+      <w:pPr>
+        <w:rPr>
+          <w:rFonts w:ascii="Arial" w:hAnsi="Arial" w:cs="Arial"/>
+          <w:sz w:val="24"/>
+          <w:szCs w:val="24"/>
+        </w:rPr>
+      </w:pPr>
+    </w:p>
+    <w:p>
+      <w:pPr>
+        <w:rPr>
+          <w:rFonts w:ascii="Arial" w:hAnsi="Arial" w:cs="Arial"/>
+          <w:sz w:val="24"/>
+          <w:szCs w:val="24"/>
+        </w:rPr>
+      </w:pPr>
+      <w:proofErr w:type="spellStart"/>
+      <w:r>
+        <w:rPr>
+          <w:rFonts w:ascii="Arial" w:hAnsi="Arial" w:cs="Arial"/>
+          <w:sz w:val="24"/>
+          <w:szCs w:val="24"/>
+        </w:rPr>
+        <w:t>Wishlist</w:t>
+      </w:r>
+      <w:proofErr w:type="spellEnd"/>
+      <w:r>
+        <w:rPr>
+          <w:rFonts w:ascii="Arial" w:hAnsi="Arial" w:cs="Arial"/>
+          <w:sz w:val="24"/>
+          <w:szCs w:val="24"/>
+        </w:rPr>
+        <w:t>:</w:t>
+      </w:r>
+    </w:p>
+    <w:p>
+      <w:pPr>
+        <w:rPr>
+          <w:rFonts w:ascii="Arial" w:hAnsi="Arial" w:cs="Arial"/>
+          <w:sz w:val="24"/>
+          <w:szCs w:val="24"/>
+        </w:rPr>
+      </w:pPr>
+      <w:r>
+        <w:rPr>
+          <w:rFonts w:ascii="Arial" w:hAnsi="Arial" w:cs="Arial"/>
+          <w:sz w:val="24"/>
+          <w:szCs w:val="24"/>
+        </w:rPr>
+        <w:t xml:space="preserve">A </w:t>
+      </w:r>
+      <w:proofErr w:type="spellStart"/>
+      <w:r>
+        <w:rPr>
+          <w:rFonts w:ascii="Arial" w:hAnsi="Arial" w:cs="Arial"/>
+          <w:sz w:val="24"/>
+          <w:szCs w:val="24"/>
+        </w:rPr>
+        <w:t>wishlist</w:t>
+      </w:r>
+      <w:proofErr w:type="spellEnd"/>
+      <w:r>
+        <w:rPr>
+          <w:rFonts w:ascii="Arial" w:hAnsi="Arial" w:cs="Arial"/>
+          <w:sz w:val="24"/>
+          <w:szCs w:val="24"/>
+        </w:rPr>
+        <w:t xml:space="preserve"> a weboldal azon eszközei közé tartozik, melyeknek előnyeit csak regisztrált felhasználók élvezhetik. Ugyanis ez egy adatbázisban tárolt lista készítésének a lehetőségével ruházza fel a felhasználót. Így az ezen a listán feltűntetett</w:t>
+      </w:r>
+      <w:r>
+        <w:rPr>
+          <w:rFonts w:ascii="Arial" w:hAnsi="Arial" w:cs="Arial"/>
+          <w:sz w:val="24"/>
+          <w:szCs w:val="24"/>
+        </w:rPr>
+        <w:t xml:space="preserve"> termékek árában történő változásokat, potenciális leértékeléseket sokkal könnyebben nyomon lehet követni.</w:t>
+      </w:r>
+    </w:p>
+    <w:p>
+      <w:pPr>
+        <w:rPr>
+          <w:rFonts w:ascii="Arial" w:hAnsi="Arial" w:cs="Arial"/>
+          <w:sz w:val="24"/>
+          <w:szCs w:val="24"/>
+        </w:rPr>
+      </w:pPr>
+      <w:r>
+        <w:rPr>
+          <w:rFonts w:ascii="Arial" w:hAnsi="Arial" w:cs="Arial"/>
+          <w:sz w:val="24"/>
+          <w:szCs w:val="24"/>
+        </w:rPr>
+        <w:t xml:space="preserve">A lista szabadon szerkeszthető, a tulajdonosa szabad hozzáférést kap minden ezzel kapcsolatos tevékenységre. </w:t>
+      </w:r>
       <w:bookmarkStart w:id="0" w:name="_GoBack"/>
       <w:bookmarkEnd w:id="0"/>
+    </w:p>
+    <w:p>
+      <w:pPr>
+        <w:rPr>
+          <w:rFonts w:ascii="Arial" w:hAnsi="Arial" w:cs="Arial"/>
+          <w:sz w:val="24"/>
+          <w:szCs w:val="24"/>
+        </w:rPr>
+      </w:pPr>
+    </w:p>
+    <w:p>
+      <w:pPr>
+        <w:rPr>
+          <w:rFonts w:ascii="Arial" w:hAnsi="Arial" w:cs="Arial"/>
+          <w:sz w:val="24"/>
+          <w:szCs w:val="24"/>
+        </w:rPr>
+      </w:pPr>
     </w:p>
     <w:p>
       <w:pPr>

</xml_diff>

<commit_message>
Continued the documentation of the frontend
</commit_message>
<xml_diff>
--- a/Documentations/Frontend docs raw.docx
+++ b/Documentations/Frontend docs raw.docx
@@ -2025,8 +2025,796 @@
         </w:rPr>
         <w:t xml:space="preserve">A lista szabadon szerkeszthető, a tulajdonosa szabad hozzáférést kap minden ezzel kapcsolatos tevékenységre. </w:t>
       </w:r>
+    </w:p>
+    <w:p>
+      <w:pPr>
+        <w:rPr>
+          <w:rFonts w:ascii="Arial" w:hAnsi="Arial" w:cs="Arial"/>
+          <w:sz w:val="24"/>
+          <w:szCs w:val="24"/>
+        </w:rPr>
+      </w:pPr>
+      <w:proofErr w:type="spellStart"/>
+      <w:r>
+        <w:rPr>
+          <w:rFonts w:ascii="Arial" w:hAnsi="Arial" w:cs="Arial"/>
+          <w:sz w:val="24"/>
+          <w:szCs w:val="24"/>
+        </w:rPr>
+        <w:t>Orders</w:t>
+      </w:r>
+      <w:proofErr w:type="spellEnd"/>
+      <w:r>
+        <w:rPr>
+          <w:rFonts w:ascii="Arial" w:hAnsi="Arial" w:cs="Arial"/>
+          <w:sz w:val="24"/>
+          <w:szCs w:val="24"/>
+        </w:rPr>
+        <w:t xml:space="preserve"> és a </w:t>
+      </w:r>
+      <w:proofErr w:type="spellStart"/>
+      <w:r>
+        <w:rPr>
+          <w:rFonts w:ascii="Arial" w:hAnsi="Arial" w:cs="Arial"/>
+          <w:sz w:val="24"/>
+          <w:szCs w:val="24"/>
+        </w:rPr>
+        <w:t>cart</w:t>
+      </w:r>
+      <w:proofErr w:type="spellEnd"/>
+      <w:r>
+        <w:rPr>
+          <w:rFonts w:ascii="Arial" w:hAnsi="Arial" w:cs="Arial"/>
+          <w:sz w:val="24"/>
+          <w:szCs w:val="24"/>
+        </w:rPr>
+        <w:t>:</w:t>
+      </w:r>
+    </w:p>
+    <w:p>
+      <w:pPr>
+        <w:rPr>
+          <w:rFonts w:ascii="Arial" w:hAnsi="Arial" w:cs="Arial"/>
+          <w:sz w:val="24"/>
+          <w:szCs w:val="24"/>
+        </w:rPr>
+      </w:pPr>
+      <w:r>
+        <w:rPr>
+          <w:rFonts w:ascii="Arial" w:hAnsi="Arial" w:cs="Arial"/>
+          <w:sz w:val="24"/>
+          <w:szCs w:val="24"/>
+        </w:rPr>
+        <w:t xml:space="preserve">A felhasználó a vásárlás során az „add </w:t>
+      </w:r>
+      <w:proofErr w:type="spellStart"/>
+      <w:r>
+        <w:rPr>
+          <w:rFonts w:ascii="Arial" w:hAnsi="Arial" w:cs="Arial"/>
+          <w:sz w:val="24"/>
+          <w:szCs w:val="24"/>
+        </w:rPr>
+        <w:t>to</w:t>
+      </w:r>
+      <w:proofErr w:type="spellEnd"/>
+      <w:r>
+        <w:rPr>
+          <w:rFonts w:ascii="Arial" w:hAnsi="Arial" w:cs="Arial"/>
+          <w:sz w:val="24"/>
+          <w:szCs w:val="24"/>
+        </w:rPr>
+        <w:t xml:space="preserve"> </w:t>
+      </w:r>
+      <w:proofErr w:type="spellStart"/>
+      <w:r>
+        <w:rPr>
+          <w:rFonts w:ascii="Arial" w:hAnsi="Arial" w:cs="Arial"/>
+          <w:sz w:val="24"/>
+          <w:szCs w:val="24"/>
+        </w:rPr>
+        <w:t>cart</w:t>
+      </w:r>
+      <w:proofErr w:type="spellEnd"/>
+      <w:r>
+        <w:rPr>
+          <w:rFonts w:ascii="Arial" w:hAnsi="Arial" w:cs="Arial"/>
+          <w:sz w:val="24"/>
+          <w:szCs w:val="24"/>
+        </w:rPr>
+        <w:t xml:space="preserve">” gombra kattintva tudja a kiválasztott termékeket a kosárba helyezni. Az hogy egy termék a kosárban van, önmagában nemjelent semmit, a rendelés csak akkor lesz véglegesítve, ha a felhasználó tovább folytatja a vásárlást a megfelelő gombra kattintva. Ha ezt megteszi, akkor a megfelelő adatok rögzítése után (regisztrált felhasználóknak ez a lépés kihagyható, elmentett fizetési adatok esetén) a </w:t>
+      </w:r>
+      <w:proofErr w:type="spellStart"/>
+      <w:r>
+        <w:rPr>
+          <w:rFonts w:ascii="Arial" w:hAnsi="Arial" w:cs="Arial"/>
+          <w:sz w:val="24"/>
+          <w:szCs w:val="24"/>
+        </w:rPr>
+        <w:t>cart</w:t>
+      </w:r>
+      <w:proofErr w:type="spellEnd"/>
+      <w:r>
+        <w:rPr>
+          <w:rFonts w:ascii="Arial" w:hAnsi="Arial" w:cs="Arial"/>
+          <w:sz w:val="24"/>
+          <w:szCs w:val="24"/>
+        </w:rPr>
+        <w:t xml:space="preserve"> azaz kosár tartalma átkerül az </w:t>
+      </w:r>
+      <w:proofErr w:type="spellStart"/>
+      <w:r>
+        <w:rPr>
+          <w:rFonts w:ascii="Arial" w:hAnsi="Arial" w:cs="Arial"/>
+          <w:sz w:val="24"/>
+          <w:szCs w:val="24"/>
+        </w:rPr>
+        <w:t>orders</w:t>
+      </w:r>
+      <w:proofErr w:type="spellEnd"/>
+      <w:r>
+        <w:rPr>
+          <w:rFonts w:ascii="Arial" w:hAnsi="Arial" w:cs="Arial"/>
+          <w:sz w:val="24"/>
+          <w:szCs w:val="24"/>
+        </w:rPr>
+        <w:t xml:space="preserve"> azaz rendelések listába. A megrendelések listában lévő termékek már elvannak különítve a vásárlónak és a termékek már nincsenek számon tartva, mint elérhető termékek, úgyis mondhatjuk, hogy ami a többi látogatót illeti, számukra a rendelések listában lévő termék már eladott így raktáron nem elérhető termékként van kezelve. </w:t>
+      </w:r>
+    </w:p>
+    <w:p>
+      <w:pPr>
+        <w:rPr>
+          <w:rFonts w:ascii="Arial" w:hAnsi="Arial" w:cs="Arial"/>
+          <w:sz w:val="24"/>
+          <w:szCs w:val="24"/>
+        </w:rPr>
+      </w:pPr>
+      <w:r>
+        <w:rPr>
+          <w:rFonts w:ascii="Arial" w:hAnsi="Arial" w:cs="Arial"/>
+          <w:sz w:val="24"/>
+          <w:szCs w:val="24"/>
+        </w:rPr>
+        <w:t xml:space="preserve">Az </w:t>
+      </w:r>
+      <w:proofErr w:type="spellStart"/>
+      <w:r>
+        <w:rPr>
+          <w:rFonts w:ascii="Arial" w:hAnsi="Arial" w:cs="Arial"/>
+          <w:sz w:val="24"/>
+          <w:szCs w:val="24"/>
+        </w:rPr>
+        <w:t>orders</w:t>
+      </w:r>
+      <w:proofErr w:type="spellEnd"/>
+      <w:r>
+        <w:rPr>
+          <w:rFonts w:ascii="Arial" w:hAnsi="Arial" w:cs="Arial"/>
+          <w:sz w:val="24"/>
+          <w:szCs w:val="24"/>
+        </w:rPr>
+        <w:t xml:space="preserve"> listából a megrendelt terméket el lehet távolítani, így azok ismét</w:t>
+      </w:r>
+      <w:r>
+        <w:rPr>
+          <w:rFonts w:ascii="Arial" w:hAnsi="Arial" w:cs="Arial"/>
+          <w:sz w:val="24"/>
+          <w:szCs w:val="24"/>
+        </w:rPr>
+        <w:t xml:space="preserve"> nem eladott,</w:t>
+      </w:r>
+      <w:r>
+        <w:rPr>
+          <w:rFonts w:ascii="Arial" w:hAnsi="Arial" w:cs="Arial"/>
+          <w:sz w:val="24"/>
+          <w:szCs w:val="24"/>
+        </w:rPr>
+        <w:t xml:space="preserve"> eladásra szánt terméknek te</w:t>
+      </w:r>
+      <w:r>
+        <w:rPr>
+          <w:rFonts w:ascii="Arial" w:hAnsi="Arial" w:cs="Arial"/>
+          <w:sz w:val="24"/>
+          <w:szCs w:val="24"/>
+        </w:rPr>
+        <w:t xml:space="preserve">kinthetők. A sikeres kiszállítás és kifizetés után, az </w:t>
+      </w:r>
+      <w:proofErr w:type="spellStart"/>
+      <w:r>
+        <w:rPr>
+          <w:rFonts w:ascii="Arial" w:hAnsi="Arial" w:cs="Arial"/>
+          <w:sz w:val="24"/>
+          <w:szCs w:val="24"/>
+        </w:rPr>
+        <w:t>orders</w:t>
+      </w:r>
+      <w:proofErr w:type="spellEnd"/>
+      <w:r>
+        <w:rPr>
+          <w:rFonts w:ascii="Arial" w:hAnsi="Arial" w:cs="Arial"/>
+          <w:sz w:val="24"/>
+          <w:szCs w:val="24"/>
+        </w:rPr>
+        <w:t xml:space="preserve"> lista tartalma törlődik</w:t>
+      </w:r>
+      <w:r>
+        <w:rPr>
+          <w:rFonts w:ascii="Arial" w:hAnsi="Arial" w:cs="Arial"/>
+          <w:sz w:val="24"/>
+          <w:szCs w:val="24"/>
+        </w:rPr>
+        <w:t>.</w:t>
+      </w:r>
+    </w:p>
+    <w:p>
+      <w:pPr>
+        <w:rPr>
+          <w:rFonts w:ascii="Arial" w:hAnsi="Arial" w:cs="Arial"/>
+          <w:sz w:val="24"/>
+          <w:szCs w:val="24"/>
+        </w:rPr>
+      </w:pPr>
+    </w:p>
+    <w:p>
+      <w:pPr>
+        <w:rPr>
+          <w:rFonts w:ascii="Arial" w:hAnsi="Arial" w:cs="Arial"/>
+          <w:sz w:val="24"/>
+          <w:szCs w:val="24"/>
+        </w:rPr>
+      </w:pPr>
+    </w:p>
+    <w:p>
+      <w:pPr>
+        <w:rPr>
+          <w:rFonts w:ascii="Arial" w:hAnsi="Arial" w:cs="Arial"/>
+          <w:sz w:val="24"/>
+          <w:szCs w:val="24"/>
+        </w:rPr>
+      </w:pPr>
+      <w:proofErr w:type="spellStart"/>
+      <w:r>
+        <w:rPr>
+          <w:rFonts w:ascii="Arial" w:hAnsi="Arial" w:cs="Arial"/>
+          <w:sz w:val="24"/>
+          <w:szCs w:val="24"/>
+        </w:rPr>
+        <w:lastRenderedPageBreak/>
+        <w:t>Admin</w:t>
+      </w:r>
+      <w:proofErr w:type="spellEnd"/>
+      <w:r>
+        <w:rPr>
+          <w:rFonts w:ascii="Arial" w:hAnsi="Arial" w:cs="Arial"/>
+          <w:sz w:val="24"/>
+          <w:szCs w:val="24"/>
+        </w:rPr>
+        <w:t xml:space="preserve"> </w:t>
+      </w:r>
+      <w:proofErr w:type="spellStart"/>
+      <w:r>
+        <w:rPr>
+          <w:rFonts w:ascii="Arial" w:hAnsi="Arial" w:cs="Arial"/>
+          <w:sz w:val="24"/>
+          <w:szCs w:val="24"/>
+        </w:rPr>
+        <w:t>products</w:t>
+      </w:r>
+      <w:proofErr w:type="spellEnd"/>
+      <w:r>
+        <w:rPr>
+          <w:rFonts w:ascii="Arial" w:hAnsi="Arial" w:cs="Arial"/>
+          <w:sz w:val="24"/>
+          <w:szCs w:val="24"/>
+        </w:rPr>
+        <w:t>:</w:t>
+      </w:r>
+    </w:p>
+    <w:p>
+      <w:pPr>
+        <w:rPr>
+          <w:rFonts w:ascii="Arial" w:hAnsi="Arial" w:cs="Arial"/>
+          <w:sz w:val="24"/>
+          <w:szCs w:val="24"/>
+        </w:rPr>
+      </w:pPr>
+      <w:r>
+        <w:rPr>
+          <w:rFonts w:ascii="Arial" w:hAnsi="Arial" w:cs="Arial"/>
+          <w:sz w:val="24"/>
+          <w:szCs w:val="24"/>
+        </w:rPr>
+        <w:t xml:space="preserve">Az </w:t>
+      </w:r>
+      <w:proofErr w:type="spellStart"/>
+      <w:r>
+        <w:rPr>
+          <w:rFonts w:ascii="Arial" w:hAnsi="Arial" w:cs="Arial"/>
+          <w:sz w:val="24"/>
+          <w:szCs w:val="24"/>
+        </w:rPr>
+        <w:t>admin</w:t>
+      </w:r>
+      <w:proofErr w:type="spellEnd"/>
+      <w:r>
+        <w:rPr>
+          <w:rFonts w:ascii="Arial" w:hAnsi="Arial" w:cs="Arial"/>
+          <w:sz w:val="24"/>
+          <w:szCs w:val="24"/>
+        </w:rPr>
+        <w:t xml:space="preserve"> </w:t>
+      </w:r>
+      <w:proofErr w:type="spellStart"/>
+      <w:r>
+        <w:rPr>
+          <w:rFonts w:ascii="Arial" w:hAnsi="Arial" w:cs="Arial"/>
+          <w:sz w:val="24"/>
+          <w:szCs w:val="24"/>
+        </w:rPr>
+        <w:t>products</w:t>
+      </w:r>
+      <w:proofErr w:type="spellEnd"/>
+      <w:r>
+        <w:rPr>
+          <w:rFonts w:ascii="Arial" w:hAnsi="Arial" w:cs="Arial"/>
+          <w:sz w:val="24"/>
+          <w:szCs w:val="24"/>
+        </w:rPr>
+        <w:t xml:space="preserve"> célja különbözik a mindenki számára publikus </w:t>
+      </w:r>
+      <w:proofErr w:type="spellStart"/>
+      <w:r>
+        <w:rPr>
+          <w:rFonts w:ascii="Arial" w:hAnsi="Arial" w:cs="Arial"/>
+          <w:sz w:val="24"/>
+          <w:szCs w:val="24"/>
+        </w:rPr>
+        <w:t>products</w:t>
+      </w:r>
+      <w:proofErr w:type="spellEnd"/>
+      <w:r>
+        <w:rPr>
+          <w:rFonts w:ascii="Arial" w:hAnsi="Arial" w:cs="Arial"/>
+          <w:sz w:val="24"/>
+          <w:szCs w:val="24"/>
+        </w:rPr>
+        <w:t xml:space="preserve"> oldaltól. Ehhez az oldalhoz a hozzáférés</w:t>
+      </w:r>
+      <w:r>
+        <w:rPr>
+          <w:rFonts w:ascii="Arial" w:hAnsi="Arial" w:cs="Arial"/>
+          <w:sz w:val="24"/>
+          <w:szCs w:val="24"/>
+        </w:rPr>
+        <w:t xml:space="preserve"> csakis </w:t>
+      </w:r>
+      <w:proofErr w:type="spellStart"/>
+      <w:r>
+        <w:rPr>
+          <w:rFonts w:ascii="Arial" w:hAnsi="Arial" w:cs="Arial"/>
+          <w:sz w:val="24"/>
+          <w:szCs w:val="24"/>
+        </w:rPr>
+        <w:t>validált</w:t>
+      </w:r>
+      <w:proofErr w:type="spellEnd"/>
+      <w:r>
+        <w:rPr>
+          <w:rFonts w:ascii="Arial" w:hAnsi="Arial" w:cs="Arial"/>
+          <w:sz w:val="24"/>
+          <w:szCs w:val="24"/>
+        </w:rPr>
+        <w:t xml:space="preserve"> </w:t>
+      </w:r>
+      <w:proofErr w:type="spellStart"/>
+      <w:r>
+        <w:rPr>
+          <w:rFonts w:ascii="Arial" w:hAnsi="Arial" w:cs="Arial"/>
+          <w:sz w:val="24"/>
+          <w:szCs w:val="24"/>
+        </w:rPr>
+        <w:t>adminok</w:t>
+      </w:r>
+      <w:proofErr w:type="spellEnd"/>
+      <w:r>
+        <w:rPr>
+          <w:rFonts w:ascii="Arial" w:hAnsi="Arial" w:cs="Arial"/>
+          <w:sz w:val="24"/>
+          <w:szCs w:val="24"/>
+        </w:rPr>
+        <w:t xml:space="preserve"> számára lehetséges.</w:t>
+      </w:r>
+    </w:p>
+    <w:p>
+      <w:pPr>
+        <w:rPr>
+          <w:rFonts w:ascii="Arial" w:hAnsi="Arial" w:cs="Arial"/>
+          <w:sz w:val="24"/>
+          <w:szCs w:val="24"/>
+        </w:rPr>
+      </w:pPr>
+      <w:r>
+        <w:rPr>
+          <w:rFonts w:ascii="Arial" w:hAnsi="Arial" w:cs="Arial"/>
+          <w:sz w:val="24"/>
+          <w:szCs w:val="24"/>
+        </w:rPr>
+        <w:t xml:space="preserve">Az ezen az oldalon használt szerkesztett és teljes mértékben testre szabott </w:t>
+      </w:r>
+      <w:proofErr w:type="spellStart"/>
+      <w:r>
+        <w:rPr>
+          <w:rFonts w:ascii="Arial" w:hAnsi="Arial" w:cs="Arial"/>
+          <w:sz w:val="24"/>
+          <w:szCs w:val="24"/>
+        </w:rPr>
+        <w:t>primevue</w:t>
+      </w:r>
+      <w:proofErr w:type="spellEnd"/>
+      <w:r>
+        <w:rPr>
+          <w:rFonts w:ascii="Arial" w:hAnsi="Arial" w:cs="Arial"/>
+          <w:sz w:val="24"/>
+          <w:szCs w:val="24"/>
+        </w:rPr>
+        <w:t xml:space="preserve"> modul segítségével az </w:t>
+      </w:r>
+      <w:proofErr w:type="spellStart"/>
+      <w:r>
+        <w:rPr>
+          <w:rFonts w:ascii="Arial" w:hAnsi="Arial" w:cs="Arial"/>
+          <w:sz w:val="24"/>
+          <w:szCs w:val="24"/>
+        </w:rPr>
+        <w:t>admin</w:t>
+      </w:r>
+      <w:proofErr w:type="spellEnd"/>
+      <w:r>
+        <w:rPr>
+          <w:rFonts w:ascii="Arial" w:hAnsi="Arial" w:cs="Arial"/>
+          <w:sz w:val="24"/>
+          <w:szCs w:val="24"/>
+        </w:rPr>
+        <w:t xml:space="preserve"> hatékonyon tud API hívásokkal hozzáadni, szerkeszteni és törölni termékeket, tehát úgy is mondhatjuk, hogy egy kész CRUD </w:t>
+      </w:r>
+      <w:proofErr w:type="spellStart"/>
+      <w:r>
+        <w:rPr>
+          <w:rFonts w:ascii="Arial" w:hAnsi="Arial" w:cs="Arial"/>
+          <w:sz w:val="24"/>
+          <w:szCs w:val="24"/>
+        </w:rPr>
+        <w:t>product</w:t>
+      </w:r>
+      <w:proofErr w:type="spellEnd"/>
+      <w:r>
+        <w:rPr>
+          <w:rFonts w:ascii="Arial" w:hAnsi="Arial" w:cs="Arial"/>
+          <w:sz w:val="24"/>
+          <w:szCs w:val="24"/>
+        </w:rPr>
+        <w:t xml:space="preserve"> </w:t>
+      </w:r>
+      <w:proofErr w:type="spellStart"/>
+      <w:r>
+        <w:rPr>
+          <w:rFonts w:ascii="Arial" w:hAnsi="Arial" w:cs="Arial"/>
+          <w:sz w:val="24"/>
+          <w:szCs w:val="24"/>
+        </w:rPr>
+        <w:t>interface</w:t>
+      </w:r>
+      <w:proofErr w:type="spellEnd"/>
+      <w:r>
+        <w:rPr>
+          <w:rFonts w:ascii="Arial" w:hAnsi="Arial" w:cs="Arial"/>
+          <w:sz w:val="24"/>
+          <w:szCs w:val="24"/>
+        </w:rPr>
+        <w:t xml:space="preserve"> áll a rendelkezésükre a könnyű és hatékony adatbázis kezelés érdekében, mindezt egy oldalon.</w:t>
+      </w:r>
+    </w:p>
+    <w:p>
+      <w:pPr>
+        <w:rPr>
+          <w:rFonts w:ascii="Arial" w:hAnsi="Arial" w:cs="Arial"/>
+          <w:sz w:val="24"/>
+          <w:szCs w:val="24"/>
+        </w:rPr>
+      </w:pPr>
+      <w:r>
+        <w:rPr>
+          <w:rFonts w:ascii="Arial" w:hAnsi="Arial" w:cs="Arial"/>
+          <w:sz w:val="24"/>
+          <w:szCs w:val="24"/>
+        </w:rPr>
+        <w:t xml:space="preserve">A CRUD műveletekkel való munkának minden változatát további felugró panelek könnyítik meg, lehetővé téve programozási előismerettel nem rendelkező kollégák számára is az </w:t>
+      </w:r>
+      <w:proofErr w:type="spellStart"/>
+      <w:r>
+        <w:rPr>
+          <w:rFonts w:ascii="Arial" w:hAnsi="Arial" w:cs="Arial"/>
+          <w:sz w:val="24"/>
+          <w:szCs w:val="24"/>
+        </w:rPr>
+        <w:t>admin</w:t>
+      </w:r>
+      <w:proofErr w:type="spellEnd"/>
+      <w:r>
+        <w:rPr>
+          <w:rFonts w:ascii="Arial" w:hAnsi="Arial" w:cs="Arial"/>
+          <w:sz w:val="24"/>
+          <w:szCs w:val="24"/>
+        </w:rPr>
+        <w:t xml:space="preserve"> munkakör </w:t>
+      </w:r>
+      <w:r>
+        <w:rPr>
+          <w:rFonts w:ascii="Arial" w:hAnsi="Arial" w:cs="Arial"/>
+          <w:sz w:val="24"/>
+          <w:szCs w:val="24"/>
+        </w:rPr>
+        <w:t xml:space="preserve">gyors, </w:t>
+      </w:r>
+      <w:r>
+        <w:rPr>
+          <w:rFonts w:ascii="Arial" w:hAnsi="Arial" w:cs="Arial"/>
+          <w:sz w:val="24"/>
+          <w:szCs w:val="24"/>
+        </w:rPr>
+        <w:t>kielégítő szintű ellátását.</w:t>
+      </w:r>
+    </w:p>
+    <w:p>
+      <w:pPr>
+        <w:rPr>
+          <w:rFonts w:ascii="Arial" w:hAnsi="Arial" w:cs="Arial"/>
+          <w:sz w:val="24"/>
+          <w:szCs w:val="24"/>
+        </w:rPr>
+      </w:pPr>
+      <w:r>
+        <w:rPr>
+          <w:rFonts w:ascii="Arial" w:hAnsi="Arial" w:cs="Arial"/>
+          <w:sz w:val="24"/>
+          <w:szCs w:val="24"/>
+        </w:rPr>
+        <w:t xml:space="preserve">A felugró ablakokkal, üzenetekkel és </w:t>
+      </w:r>
+      <w:proofErr w:type="spellStart"/>
+      <w:r>
+        <w:rPr>
+          <w:rFonts w:ascii="Arial" w:hAnsi="Arial" w:cs="Arial"/>
+          <w:sz w:val="24"/>
+          <w:szCs w:val="24"/>
+        </w:rPr>
+        <w:t>interfacekkel</w:t>
+      </w:r>
+      <w:proofErr w:type="spellEnd"/>
+      <w:r>
+        <w:rPr>
+          <w:rFonts w:ascii="Arial" w:hAnsi="Arial" w:cs="Arial"/>
+          <w:sz w:val="24"/>
+          <w:szCs w:val="24"/>
+        </w:rPr>
+        <w:t xml:space="preserve"> az </w:t>
+      </w:r>
+      <w:proofErr w:type="spellStart"/>
+      <w:r>
+        <w:rPr>
+          <w:rFonts w:ascii="Arial" w:hAnsi="Arial" w:cs="Arial"/>
+          <w:sz w:val="24"/>
+          <w:szCs w:val="24"/>
+        </w:rPr>
+        <w:t>admin</w:t>
+      </w:r>
+      <w:proofErr w:type="spellEnd"/>
+      <w:r>
+        <w:rPr>
+          <w:rFonts w:ascii="Arial" w:hAnsi="Arial" w:cs="Arial"/>
+          <w:sz w:val="24"/>
+          <w:szCs w:val="24"/>
+        </w:rPr>
+        <w:t xml:space="preserve"> folyamatos visszajelzést kap a munkája állapotáról illetve annak sikerességéről. Illetve a kritikus műveletek, mint például a törlés előtt felugró megerősítő ablakok minimalizálják a véletlenül elkövetett törlések és változtatások előfordulását. </w:t>
+      </w:r>
+    </w:p>
+    <w:p>
+      <w:pPr>
+        <w:rPr>
+          <w:rFonts w:ascii="Arial" w:hAnsi="Arial" w:cs="Arial"/>
+          <w:sz w:val="24"/>
+          <w:szCs w:val="24"/>
+        </w:rPr>
+      </w:pPr>
+      <w:r>
+        <w:rPr>
+          <w:rFonts w:ascii="Arial" w:hAnsi="Arial" w:cs="Arial"/>
+          <w:sz w:val="24"/>
+          <w:szCs w:val="24"/>
+        </w:rPr>
+        <w:t xml:space="preserve">Fontos megemlíteni, hogy az </w:t>
+      </w:r>
+      <w:proofErr w:type="spellStart"/>
+      <w:r>
+        <w:rPr>
+          <w:rFonts w:ascii="Arial" w:hAnsi="Arial" w:cs="Arial"/>
+          <w:sz w:val="24"/>
+          <w:szCs w:val="24"/>
+        </w:rPr>
+        <w:t>admin</w:t>
+      </w:r>
+      <w:proofErr w:type="spellEnd"/>
+      <w:r>
+        <w:rPr>
+          <w:rFonts w:ascii="Arial" w:hAnsi="Arial" w:cs="Arial"/>
+          <w:sz w:val="24"/>
+          <w:szCs w:val="24"/>
+        </w:rPr>
+        <w:t xml:space="preserve"> </w:t>
+      </w:r>
+      <w:proofErr w:type="spellStart"/>
+      <w:r>
+        <w:rPr>
+          <w:rFonts w:ascii="Arial" w:hAnsi="Arial" w:cs="Arial"/>
+          <w:sz w:val="24"/>
+          <w:szCs w:val="24"/>
+        </w:rPr>
+        <w:t>products</w:t>
+      </w:r>
+      <w:proofErr w:type="spellEnd"/>
+      <w:r>
+        <w:rPr>
+          <w:rFonts w:ascii="Arial" w:hAnsi="Arial" w:cs="Arial"/>
+          <w:sz w:val="24"/>
+          <w:szCs w:val="24"/>
+        </w:rPr>
+        <w:t xml:space="preserve"> </w:t>
+      </w:r>
+      <w:proofErr w:type="spellStart"/>
+      <w:r>
+        <w:rPr>
+          <w:rFonts w:ascii="Arial" w:hAnsi="Arial" w:cs="Arial"/>
+          <w:sz w:val="24"/>
+          <w:szCs w:val="24"/>
+        </w:rPr>
+        <w:t>interface</w:t>
+      </w:r>
+      <w:proofErr w:type="spellEnd"/>
+      <w:r>
+        <w:rPr>
+          <w:rFonts w:ascii="Arial" w:hAnsi="Arial" w:cs="Arial"/>
+          <w:sz w:val="24"/>
+          <w:szCs w:val="24"/>
+        </w:rPr>
+        <w:t xml:space="preserve"> használata elsősorban számítógépről való munkavégzéshez lett tervezve. Természetesen ez nem azt jelenti, hogy itt a </w:t>
+      </w:r>
+      <w:proofErr w:type="spellStart"/>
+      <w:r>
+        <w:rPr>
+          <w:rFonts w:ascii="Arial" w:hAnsi="Arial" w:cs="Arial"/>
+          <w:sz w:val="24"/>
+          <w:szCs w:val="24"/>
+        </w:rPr>
+        <w:t>reszponszivitást</w:t>
+      </w:r>
+      <w:proofErr w:type="spellEnd"/>
+      <w:r>
+        <w:rPr>
+          <w:rFonts w:ascii="Arial" w:hAnsi="Arial" w:cs="Arial"/>
+          <w:sz w:val="24"/>
+          <w:szCs w:val="24"/>
+        </w:rPr>
+        <w:t xml:space="preserve"> mint szempontot </w:t>
+      </w:r>
       <w:bookmarkStart w:id="0" w:name="_GoBack"/>
       <w:bookmarkEnd w:id="0"/>
+      <w:r>
+        <w:rPr>
+          <w:rFonts w:ascii="Arial" w:hAnsi="Arial" w:cs="Arial"/>
+          <w:sz w:val="24"/>
+          <w:szCs w:val="24"/>
+        </w:rPr>
+        <w:t>mellőztük, de egy ekkora táblázatot ésszerűtlen lenne, mobilnézetben megjeleníteni úgy</w:t>
+      </w:r>
+      <w:r>
+        <w:rPr>
+          <w:rFonts w:ascii="Arial" w:hAnsi="Arial" w:cs="Arial"/>
+          <w:sz w:val="24"/>
+          <w:szCs w:val="24"/>
+        </w:rPr>
+        <w:t>,</w:t>
+      </w:r>
+      <w:r>
+        <w:rPr>
+          <w:rFonts w:ascii="Arial" w:hAnsi="Arial" w:cs="Arial"/>
+          <w:sz w:val="24"/>
+          <w:szCs w:val="24"/>
+        </w:rPr>
+        <w:t xml:space="preserve"> </w:t>
+      </w:r>
+      <w:r>
+        <w:rPr>
+          <w:rFonts w:ascii="Arial" w:hAnsi="Arial" w:cs="Arial"/>
+          <w:sz w:val="24"/>
+          <w:szCs w:val="24"/>
+        </w:rPr>
+        <w:t xml:space="preserve">hogy </w:t>
+      </w:r>
+      <w:r>
+        <w:rPr>
+          <w:rFonts w:ascii="Arial" w:hAnsi="Arial" w:cs="Arial"/>
+          <w:sz w:val="24"/>
+          <w:szCs w:val="24"/>
+        </w:rPr>
+        <w:t xml:space="preserve">mellőznénk az X </w:t>
+      </w:r>
+      <w:r>
+        <w:rPr>
+          <w:rFonts w:ascii="Arial" w:hAnsi="Arial" w:cs="Arial"/>
+          <w:sz w:val="24"/>
+          <w:szCs w:val="24"/>
+        </w:rPr>
+        <w:t xml:space="preserve">irányú </w:t>
+      </w:r>
+      <w:r>
+        <w:rPr>
+          <w:rFonts w:ascii="Arial" w:hAnsi="Arial" w:cs="Arial"/>
+          <w:sz w:val="24"/>
+          <w:szCs w:val="24"/>
+        </w:rPr>
+        <w:t>csúszka használatát</w:t>
+      </w:r>
+      <w:r>
+        <w:rPr>
+          <w:rFonts w:ascii="Arial" w:hAnsi="Arial" w:cs="Arial"/>
+          <w:sz w:val="24"/>
+          <w:szCs w:val="24"/>
+        </w:rPr>
+        <w:t xml:space="preserve">. Természetesen a csúszkától eltekintve, mint minden más az oldalon ez az oldal is a </w:t>
+      </w:r>
+      <w:proofErr w:type="spellStart"/>
+      <w:r>
+        <w:rPr>
+          <w:rFonts w:ascii="Arial" w:hAnsi="Arial" w:cs="Arial"/>
+          <w:sz w:val="24"/>
+          <w:szCs w:val="24"/>
+        </w:rPr>
+        <w:t>reszponszivitás</w:t>
+      </w:r>
+      <w:proofErr w:type="spellEnd"/>
+      <w:r>
+        <w:rPr>
+          <w:rFonts w:ascii="Arial" w:hAnsi="Arial" w:cs="Arial"/>
+          <w:sz w:val="24"/>
+          <w:szCs w:val="24"/>
+        </w:rPr>
+        <w:t xml:space="preserve"> alapelvei szerint lett tervezve. </w:t>
+      </w:r>
+    </w:p>
+    <w:p>
+      <w:pPr>
+        <w:rPr>
+          <w:rFonts w:ascii="Arial" w:hAnsi="Arial" w:cs="Arial"/>
+          <w:sz w:val="24"/>
+          <w:szCs w:val="24"/>
+        </w:rPr>
+      </w:pPr>
+    </w:p>
+    <w:p>
+      <w:pPr>
+        <w:rPr>
+          <w:rFonts w:ascii="Arial" w:hAnsi="Arial" w:cs="Arial"/>
+          <w:sz w:val="24"/>
+          <w:szCs w:val="24"/>
+        </w:rPr>
+      </w:pPr>
+      <w:r>
+        <w:rPr>
+          <w:rFonts w:ascii="Arial" w:hAnsi="Arial" w:cs="Arial"/>
+          <w:sz w:val="24"/>
+          <w:szCs w:val="24"/>
+        </w:rPr>
+        <w:t xml:space="preserve"> </w:t>
+      </w:r>
     </w:p>
     <w:p>
       <w:pPr>

</xml_diff>

<commit_message>
Porgress in the documentation and in the contact page
</commit_message>
<xml_diff>
--- a/Documentations/Frontend docs raw.docx
+++ b/Documentations/Frontend docs raw.docx
@@ -317,6 +317,13 @@
           <w:color w:val="000000" w:themeColor="text1"/>
         </w:rPr>
         <w:t xml:space="preserve"> külső komponenst használtuk fel.</w:t>
+      </w:r>
+      <w:r>
+        <w:rPr>
+          <w:rFonts w:ascii="Arial" w:hAnsi="Arial" w:cs="Arial"/>
+          <w:color w:val="000000" w:themeColor="text1"/>
+        </w:rPr>
+        <w:t xml:space="preserve"> </w:t>
       </w:r>
     </w:p>
     <w:p>
@@ -2703,92 +2710,398 @@
           <w:sz w:val="24"/>
           <w:szCs w:val="24"/>
         </w:rPr>
-        <w:t xml:space="preserve"> mint szempontot </w:t>
+        <w:t xml:space="preserve"> mint szempontot mellőztük, de egy ekkora táblázatot ésszerűtlen lenne, mobilnézetben megjeleníteni úgy</w:t>
+      </w:r>
+      <w:r>
+        <w:rPr>
+          <w:rFonts w:ascii="Arial" w:hAnsi="Arial" w:cs="Arial"/>
+          <w:sz w:val="24"/>
+          <w:szCs w:val="24"/>
+        </w:rPr>
+        <w:t>,</w:t>
+      </w:r>
+      <w:r>
+        <w:rPr>
+          <w:rFonts w:ascii="Arial" w:hAnsi="Arial" w:cs="Arial"/>
+          <w:sz w:val="24"/>
+          <w:szCs w:val="24"/>
+        </w:rPr>
+        <w:t xml:space="preserve"> </w:t>
+      </w:r>
+      <w:r>
+        <w:rPr>
+          <w:rFonts w:ascii="Arial" w:hAnsi="Arial" w:cs="Arial"/>
+          <w:sz w:val="24"/>
+          <w:szCs w:val="24"/>
+        </w:rPr>
+        <w:t xml:space="preserve">hogy </w:t>
+      </w:r>
+      <w:r>
+        <w:rPr>
+          <w:rFonts w:ascii="Arial" w:hAnsi="Arial" w:cs="Arial"/>
+          <w:sz w:val="24"/>
+          <w:szCs w:val="24"/>
+        </w:rPr>
+        <w:t xml:space="preserve">mellőznénk az X </w:t>
+      </w:r>
+      <w:r>
+        <w:rPr>
+          <w:rFonts w:ascii="Arial" w:hAnsi="Arial" w:cs="Arial"/>
+          <w:sz w:val="24"/>
+          <w:szCs w:val="24"/>
+        </w:rPr>
+        <w:t xml:space="preserve">irányú </w:t>
+      </w:r>
+      <w:r>
+        <w:rPr>
+          <w:rFonts w:ascii="Arial" w:hAnsi="Arial" w:cs="Arial"/>
+          <w:sz w:val="24"/>
+          <w:szCs w:val="24"/>
+        </w:rPr>
+        <w:t>csúszka használatát</w:t>
+      </w:r>
+      <w:r>
+        <w:rPr>
+          <w:rFonts w:ascii="Arial" w:hAnsi="Arial" w:cs="Arial"/>
+          <w:sz w:val="24"/>
+          <w:szCs w:val="24"/>
+        </w:rPr>
+        <w:t xml:space="preserve">. Természetesen a csúszkától eltekintve, mint minden más az oldalon ez az oldal is a </w:t>
+      </w:r>
+      <w:proofErr w:type="spellStart"/>
+      <w:r>
+        <w:rPr>
+          <w:rFonts w:ascii="Arial" w:hAnsi="Arial" w:cs="Arial"/>
+          <w:sz w:val="24"/>
+          <w:szCs w:val="24"/>
+        </w:rPr>
+        <w:t>reszponszivitás</w:t>
+      </w:r>
+      <w:proofErr w:type="spellEnd"/>
+      <w:r>
+        <w:rPr>
+          <w:rFonts w:ascii="Arial" w:hAnsi="Arial" w:cs="Arial"/>
+          <w:sz w:val="24"/>
+          <w:szCs w:val="24"/>
+        </w:rPr>
+        <w:t xml:space="preserve"> alapelvei szerint lett tervezve. </w:t>
+      </w:r>
+    </w:p>
+    <w:p>
+      <w:pPr>
+        <w:rPr>
+          <w:rFonts w:ascii="Arial" w:hAnsi="Arial" w:cs="Arial"/>
+          <w:sz w:val="24"/>
+          <w:szCs w:val="24"/>
+        </w:rPr>
+      </w:pPr>
+      <w:r>
+        <w:rPr>
+          <w:rFonts w:ascii="Arial" w:hAnsi="Arial" w:cs="Arial"/>
+          <w:sz w:val="24"/>
+          <w:szCs w:val="24"/>
+        </w:rPr>
+        <w:t xml:space="preserve">Ez </w:t>
+      </w:r>
+      <w:r>
+        <w:rPr>
+          <w:rFonts w:ascii="Arial" w:hAnsi="Arial" w:cs="Arial"/>
+          <w:sz w:val="24"/>
+          <w:szCs w:val="24"/>
+        </w:rPr>
+        <w:t xml:space="preserve">az oldal, mint minden más </w:t>
+      </w:r>
+      <w:proofErr w:type="spellStart"/>
+      <w:r>
+        <w:rPr>
+          <w:rFonts w:ascii="Arial" w:hAnsi="Arial" w:cs="Arial"/>
+          <w:sz w:val="24"/>
+          <w:szCs w:val="24"/>
+        </w:rPr>
+        <w:t>admin</w:t>
+      </w:r>
+      <w:proofErr w:type="spellEnd"/>
+      <w:r>
+        <w:rPr>
+          <w:rFonts w:ascii="Arial" w:hAnsi="Arial" w:cs="Arial"/>
+          <w:sz w:val="24"/>
+          <w:szCs w:val="24"/>
+        </w:rPr>
+        <w:t xml:space="preserve"> oldal nem elérhető csak </w:t>
+      </w:r>
+      <w:proofErr w:type="spellStart"/>
+      <w:r>
+        <w:rPr>
+          <w:rFonts w:ascii="Arial" w:hAnsi="Arial" w:cs="Arial"/>
+          <w:sz w:val="24"/>
+          <w:szCs w:val="24"/>
+        </w:rPr>
+        <w:t>adminok</w:t>
+      </w:r>
+      <w:proofErr w:type="spellEnd"/>
+      <w:r>
+        <w:rPr>
+          <w:rFonts w:ascii="Arial" w:hAnsi="Arial" w:cs="Arial"/>
+          <w:sz w:val="24"/>
+          <w:szCs w:val="24"/>
+        </w:rPr>
+        <w:t xml:space="preserve"> számára. Annak érdekében, hogy ez a kritérium megvalósulhasson</w:t>
+      </w:r>
+      <w:r>
+        <w:rPr>
+          <w:rFonts w:ascii="Arial" w:hAnsi="Arial" w:cs="Arial"/>
+          <w:sz w:val="24"/>
+          <w:szCs w:val="24"/>
+        </w:rPr>
+        <w:t>.</w:t>
+      </w:r>
+      <w:r>
+        <w:rPr>
+          <w:rFonts w:ascii="Arial" w:hAnsi="Arial" w:cs="Arial"/>
+          <w:sz w:val="24"/>
+          <w:szCs w:val="24"/>
+        </w:rPr>
+        <w:t xml:space="preserve"> Az oldal betöltésekor minden alkalommal a háttérben lefut egy </w:t>
+      </w:r>
+      <w:proofErr w:type="spellStart"/>
+      <w:r>
+        <w:rPr>
+          <w:rFonts w:ascii="Arial" w:hAnsi="Arial" w:cs="Arial"/>
+          <w:sz w:val="24"/>
+          <w:szCs w:val="24"/>
+        </w:rPr>
+        <w:t>autentikációs</w:t>
+      </w:r>
+      <w:proofErr w:type="spellEnd"/>
+      <w:r>
+        <w:rPr>
+          <w:rFonts w:ascii="Arial" w:hAnsi="Arial" w:cs="Arial"/>
+          <w:sz w:val="24"/>
+          <w:szCs w:val="24"/>
+        </w:rPr>
+        <w:t xml:space="preserve"> algoritmus, ami két dolgot ellenőriz: elsősorban hogy a felhasználó be van e jelentkezve, másodszor pedig hogy a felhasználó rendelkezik e </w:t>
+      </w:r>
+      <w:proofErr w:type="spellStart"/>
+      <w:r>
+        <w:rPr>
+          <w:rFonts w:ascii="Arial" w:hAnsi="Arial" w:cs="Arial"/>
+          <w:sz w:val="24"/>
+          <w:szCs w:val="24"/>
+        </w:rPr>
+        <w:t>admin</w:t>
+      </w:r>
+      <w:proofErr w:type="spellEnd"/>
+      <w:r>
+        <w:rPr>
+          <w:rFonts w:ascii="Arial" w:hAnsi="Arial" w:cs="Arial"/>
+          <w:sz w:val="24"/>
+          <w:szCs w:val="24"/>
+        </w:rPr>
+        <w:t xml:space="preserve"> jogosultsággal. Ha ezek közül a kritériumok közül bármelyik nem teljesül, akkor az oldal egy kényszerített átirányítással visszalép a </w:t>
+      </w:r>
+      <w:proofErr w:type="spellStart"/>
+      <w:r>
+        <w:rPr>
+          <w:rFonts w:ascii="Arial" w:hAnsi="Arial" w:cs="Arial"/>
+          <w:sz w:val="24"/>
+          <w:szCs w:val="24"/>
+        </w:rPr>
+        <w:t>főoldalra</w:t>
+      </w:r>
+      <w:proofErr w:type="spellEnd"/>
+      <w:r>
+        <w:rPr>
+          <w:rFonts w:ascii="Arial" w:hAnsi="Arial" w:cs="Arial"/>
+          <w:sz w:val="24"/>
+          <w:szCs w:val="24"/>
+        </w:rPr>
+        <w:t xml:space="preserve">. </w:t>
+      </w:r>
+    </w:p>
+    <w:p>
+      <w:pPr>
+        <w:rPr>
+          <w:rFonts w:ascii="Arial" w:hAnsi="Arial" w:cs="Arial"/>
+          <w:sz w:val="24"/>
+          <w:szCs w:val="24"/>
+        </w:rPr>
+      </w:pPr>
+    </w:p>
+    <w:p>
+      <w:pPr>
+        <w:rPr>
+          <w:rFonts w:ascii="Arial" w:hAnsi="Arial" w:cs="Arial"/>
+          <w:sz w:val="24"/>
+          <w:szCs w:val="24"/>
+        </w:rPr>
+      </w:pPr>
+      <w:proofErr w:type="spellStart"/>
+      <w:r>
+        <w:rPr>
+          <w:rFonts w:ascii="Arial" w:hAnsi="Arial" w:cs="Arial"/>
+          <w:sz w:val="24"/>
+          <w:szCs w:val="24"/>
+        </w:rPr>
+        <w:t>Change</w:t>
+      </w:r>
+      <w:proofErr w:type="spellEnd"/>
+      <w:r>
+        <w:rPr>
+          <w:rFonts w:ascii="Arial" w:hAnsi="Arial" w:cs="Arial"/>
+          <w:sz w:val="24"/>
+          <w:szCs w:val="24"/>
+        </w:rPr>
+        <w:t xml:space="preserve"> </w:t>
+      </w:r>
+      <w:proofErr w:type="spellStart"/>
+      <w:r>
+        <w:rPr>
+          <w:rFonts w:ascii="Arial" w:hAnsi="Arial" w:cs="Arial"/>
+          <w:sz w:val="24"/>
+          <w:szCs w:val="24"/>
+        </w:rPr>
+        <w:t>password</w:t>
+      </w:r>
+      <w:proofErr w:type="spellEnd"/>
+      <w:r>
+        <w:rPr>
+          <w:rFonts w:ascii="Arial" w:hAnsi="Arial" w:cs="Arial"/>
+          <w:sz w:val="24"/>
+          <w:szCs w:val="24"/>
+        </w:rPr>
+        <w:t>:</w:t>
+      </w:r>
+    </w:p>
+    <w:p>
+      <w:pPr>
+        <w:rPr>
+          <w:rFonts w:ascii="Arial" w:hAnsi="Arial" w:cs="Arial"/>
+          <w:sz w:val="24"/>
+          <w:szCs w:val="24"/>
+        </w:rPr>
+      </w:pPr>
+      <w:r>
+        <w:rPr>
+          <w:rFonts w:ascii="Arial" w:hAnsi="Arial" w:cs="Arial"/>
+          <w:sz w:val="24"/>
+          <w:szCs w:val="24"/>
+        </w:rPr>
+        <w:t>A jelszó változtatás egy két lépcsős művelet, elsőnek például a login oldalon a jelszó változtatást kérvényezni kell. Ez a megfelelő gombra való kattintással lehetséges, ez után egy felugró ablakban a felhasználónak megkell adni az emailcímét. Fontos hogy azt az email címet adja, meg amivel már előző</w:t>
+      </w:r>
+      <w:r>
+        <w:rPr>
+          <w:rFonts w:ascii="Arial" w:hAnsi="Arial" w:cs="Arial"/>
+          <w:sz w:val="24"/>
+          <w:szCs w:val="24"/>
+        </w:rPr>
+        <w:t xml:space="preserve">leg regisztrált az oldalra. </w:t>
+      </w:r>
+    </w:p>
+    <w:p>
+      <w:pPr>
+        <w:rPr>
+          <w:rFonts w:ascii="Arial" w:hAnsi="Arial" w:cs="Arial"/>
+          <w:sz w:val="24"/>
+          <w:szCs w:val="24"/>
+        </w:rPr>
+      </w:pPr>
+      <w:r>
+        <w:rPr>
+          <w:rFonts w:ascii="Arial" w:hAnsi="Arial" w:cs="Arial"/>
+          <w:sz w:val="24"/>
+          <w:szCs w:val="24"/>
+        </w:rPr>
+        <w:t xml:space="preserve">Hibás </w:t>
+      </w:r>
+      <w:r>
+        <w:rPr>
+          <w:rFonts w:ascii="Arial" w:hAnsi="Arial" w:cs="Arial"/>
+          <w:sz w:val="24"/>
+          <w:szCs w:val="24"/>
+        </w:rPr>
+        <w:t>adat</w:t>
+      </w:r>
+      <w:r>
+        <w:rPr>
+          <w:rFonts w:ascii="Arial" w:hAnsi="Arial" w:cs="Arial"/>
+          <w:sz w:val="24"/>
+          <w:szCs w:val="24"/>
+        </w:rPr>
+        <w:t xml:space="preserve"> esetén vagy bármely egyéb probléma esetén az oldal ennek megfelelően informálja a felhasználót. Ha egy érvényes email cím megadása megtörtént, akkor a backend, a felhasználót emailben fogja értesíteni a művelet sikerességéről és egy </w:t>
+      </w:r>
+      <w:proofErr w:type="spellStart"/>
+      <w:r>
+        <w:rPr>
+          <w:rFonts w:ascii="Arial" w:hAnsi="Arial" w:cs="Arial"/>
+          <w:sz w:val="24"/>
+          <w:szCs w:val="24"/>
+        </w:rPr>
+        <w:t>token</w:t>
+      </w:r>
+      <w:proofErr w:type="spellEnd"/>
+      <w:r>
+        <w:rPr>
+          <w:rFonts w:ascii="Arial" w:hAnsi="Arial" w:cs="Arial"/>
+          <w:sz w:val="24"/>
+          <w:szCs w:val="24"/>
+        </w:rPr>
+        <w:t xml:space="preserve"> és link emailben történő elküldésével a jelszó változtatás következő lépése kezdetét veheti.</w:t>
+      </w:r>
+    </w:p>
+    <w:p>
+      <w:pPr>
+        <w:rPr>
+          <w:rFonts w:ascii="Arial" w:hAnsi="Arial" w:cs="Arial"/>
+          <w:sz w:val="24"/>
+          <w:szCs w:val="24"/>
+        </w:rPr>
+      </w:pPr>
+      <w:r>
+        <w:rPr>
+          <w:rFonts w:ascii="Arial" w:hAnsi="Arial" w:cs="Arial"/>
+          <w:sz w:val="24"/>
+          <w:szCs w:val="24"/>
+        </w:rPr>
+        <w:t xml:space="preserve">A linkre kattintva, a backend ellenőrzi a linkben lévő </w:t>
+      </w:r>
+      <w:proofErr w:type="spellStart"/>
+      <w:r>
+        <w:rPr>
+          <w:rFonts w:ascii="Arial" w:hAnsi="Arial" w:cs="Arial"/>
+          <w:sz w:val="24"/>
+          <w:szCs w:val="24"/>
+        </w:rPr>
+        <w:t>tokent</w:t>
+      </w:r>
+      <w:proofErr w:type="spellEnd"/>
+      <w:r>
+        <w:rPr>
+          <w:rFonts w:ascii="Arial" w:hAnsi="Arial" w:cs="Arial"/>
+          <w:sz w:val="24"/>
+          <w:szCs w:val="24"/>
+        </w:rPr>
+        <w:t xml:space="preserve"> és a </w:t>
+      </w:r>
+      <w:proofErr w:type="spellStart"/>
+      <w:r>
+        <w:rPr>
+          <w:rFonts w:ascii="Arial" w:hAnsi="Arial" w:cs="Arial"/>
+          <w:sz w:val="24"/>
+          <w:szCs w:val="24"/>
+        </w:rPr>
+        <w:t>token</w:t>
+      </w:r>
+      <w:proofErr w:type="spellEnd"/>
+      <w:r>
+        <w:rPr>
+          <w:rFonts w:ascii="Arial" w:hAnsi="Arial" w:cs="Arial"/>
+          <w:sz w:val="24"/>
+          <w:szCs w:val="24"/>
+        </w:rPr>
+        <w:t xml:space="preserve"> hitelességének megfelelően, lehetőség nyílik egy új jelszó megadásához. A megfelelő gomb </w:t>
       </w:r>
       <w:bookmarkStart w:id="0" w:name="_GoBack"/>
       <w:bookmarkEnd w:id="0"/>
-      <w:r>
-        <w:rPr>
-          <w:rFonts w:ascii="Arial" w:hAnsi="Arial" w:cs="Arial"/>
-          <w:sz w:val="24"/>
-          <w:szCs w:val="24"/>
-        </w:rPr>
-        <w:t>mellőztük, de egy ekkora táblázatot ésszerűtlen lenne, mobilnézetben megjeleníteni úgy</w:t>
-      </w:r>
-      <w:r>
-        <w:rPr>
-          <w:rFonts w:ascii="Arial" w:hAnsi="Arial" w:cs="Arial"/>
-          <w:sz w:val="24"/>
-          <w:szCs w:val="24"/>
-        </w:rPr>
-        <w:t>,</w:t>
-      </w:r>
-      <w:r>
-        <w:rPr>
-          <w:rFonts w:ascii="Arial" w:hAnsi="Arial" w:cs="Arial"/>
-          <w:sz w:val="24"/>
-          <w:szCs w:val="24"/>
-        </w:rPr>
-        <w:t xml:space="preserve"> </w:t>
-      </w:r>
-      <w:r>
-        <w:rPr>
-          <w:rFonts w:ascii="Arial" w:hAnsi="Arial" w:cs="Arial"/>
-          <w:sz w:val="24"/>
-          <w:szCs w:val="24"/>
-        </w:rPr>
-        <w:t xml:space="preserve">hogy </w:t>
-      </w:r>
-      <w:r>
-        <w:rPr>
-          <w:rFonts w:ascii="Arial" w:hAnsi="Arial" w:cs="Arial"/>
-          <w:sz w:val="24"/>
-          <w:szCs w:val="24"/>
-        </w:rPr>
-        <w:t xml:space="preserve">mellőznénk az X </w:t>
-      </w:r>
-      <w:r>
-        <w:rPr>
-          <w:rFonts w:ascii="Arial" w:hAnsi="Arial" w:cs="Arial"/>
-          <w:sz w:val="24"/>
-          <w:szCs w:val="24"/>
-        </w:rPr>
-        <w:t xml:space="preserve">irányú </w:t>
-      </w:r>
-      <w:r>
-        <w:rPr>
-          <w:rFonts w:ascii="Arial" w:hAnsi="Arial" w:cs="Arial"/>
-          <w:sz w:val="24"/>
-          <w:szCs w:val="24"/>
-        </w:rPr>
-        <w:t>csúszka használatát</w:t>
-      </w:r>
-      <w:r>
-        <w:rPr>
-          <w:rFonts w:ascii="Arial" w:hAnsi="Arial" w:cs="Arial"/>
-          <w:sz w:val="24"/>
-          <w:szCs w:val="24"/>
-        </w:rPr>
-        <w:t xml:space="preserve">. Természetesen a csúszkától eltekintve, mint minden más az oldalon ez az oldal is a </w:t>
-      </w:r>
-      <w:proofErr w:type="spellStart"/>
-      <w:r>
-        <w:rPr>
-          <w:rFonts w:ascii="Arial" w:hAnsi="Arial" w:cs="Arial"/>
-          <w:sz w:val="24"/>
-          <w:szCs w:val="24"/>
-        </w:rPr>
-        <w:t>reszponszivitás</w:t>
-      </w:r>
-      <w:proofErr w:type="spellEnd"/>
-      <w:r>
-        <w:rPr>
-          <w:rFonts w:ascii="Arial" w:hAnsi="Arial" w:cs="Arial"/>
-          <w:sz w:val="24"/>
-          <w:szCs w:val="24"/>
-        </w:rPr>
-        <w:t xml:space="preserve"> alapelvei szerint lett tervezve. </w:t>
-      </w:r>
     </w:p>
     <w:p>
       <w:pPr>

</xml_diff>

<commit_message>
Images work properly now everywhere
</commit_message>
<xml_diff>
--- a/Documentations/Frontend docs raw.docx
+++ b/Documentations/Frontend docs raw.docx
@@ -3062,6 +3062,7 @@
           <w:sz w:val="24"/>
           <w:szCs w:val="24"/>
         </w:rPr>
+        <w:lastRenderedPageBreak/>
         <w:t xml:space="preserve">A linkre kattintva, a backend ellenőrzi a linkben lévő </w:t>
       </w:r>
       <w:proofErr w:type="spellStart"/>
@@ -3099,6 +3100,50 @@
           <w:szCs w:val="24"/>
         </w:rPr>
         <w:t xml:space="preserve"> hitelességének megfelelően, lehetőség nyílik egy új jelszó megadásához. A megfelelő gomb </w:t>
+      </w:r>
+      <w:r>
+        <w:rPr>
+          <w:rFonts w:ascii="Arial" w:hAnsi="Arial" w:cs="Arial"/>
+          <w:sz w:val="24"/>
+          <w:szCs w:val="24"/>
+        </w:rPr>
+        <w:t xml:space="preserve">lenyomásával az API amely a jelszóváltoztatást elvégzi meghívásra kerül, és miután a változtatás megtörtént, az oldal átnavigálja </w:t>
+      </w:r>
+      <w:proofErr w:type="gramStart"/>
+      <w:r>
+        <w:rPr>
+          <w:rFonts w:ascii="Arial" w:hAnsi="Arial" w:cs="Arial"/>
+          <w:sz w:val="24"/>
+          <w:szCs w:val="24"/>
+        </w:rPr>
+        <w:t>a</w:t>
+      </w:r>
+      <w:proofErr w:type="gramEnd"/>
+      <w:r>
+        <w:rPr>
+          <w:rFonts w:ascii="Arial" w:hAnsi="Arial" w:cs="Arial"/>
+          <w:sz w:val="24"/>
+          <w:szCs w:val="24"/>
+        </w:rPr>
+        <w:t xml:space="preserve"> </w:t>
+      </w:r>
+      <w:proofErr w:type="spellStart"/>
+      <w:r>
+        <w:rPr>
+          <w:rFonts w:ascii="Arial" w:hAnsi="Arial" w:cs="Arial"/>
+          <w:sz w:val="24"/>
+          <w:szCs w:val="24"/>
+        </w:rPr>
+        <w:t>usert</w:t>
+      </w:r>
+      <w:proofErr w:type="spellEnd"/>
+      <w:r>
+        <w:rPr>
+          <w:rFonts w:ascii="Arial" w:hAnsi="Arial" w:cs="Arial"/>
+          <w:sz w:val="24"/>
+          <w:szCs w:val="24"/>
+        </w:rPr>
+        <w:t>-t a login oldalra.</w:t>
       </w:r>
       <w:bookmarkStart w:id="0" w:name="_GoBack"/>
       <w:bookmarkEnd w:id="0"/>

</xml_diff>